<commit_message>
Se modificó planilla de puente en excel. Se volvió a agregar las columnas de cable filado
</commit_message>
<xml_diff>
--- a/Docs/Cambios 2022.docx
+++ b/Docs/Cambios 2022.docx
@@ -18,7 +18,6 @@
         <w:t>Cambios en el protocolo de vieira y en el programa</w:t>
       </w:r>
     </w:p>
-    <w:p/>
     <w:p>
       <w:pPr>
         <w:pStyle w:val="Subttulo"/>
@@ -61,8 +60,12 @@
               <w:jc w:val="center"/>
             </w:pPr>
             <w:r>
+              <w:rPr>
+                <w:noProof/>
+                <w:lang w:eastAsia="es-AR"/>
+              </w:rPr>
               <w:drawing>
-                <wp:inline distT="0" distB="0" distL="0" distR="0" wp14:anchorId="2FC39278" wp14:editId="7CD6E426">
+                <wp:inline distT="0" distB="0" distL="0" distR="0" wp14:anchorId="286FC21A" wp14:editId="627620B5">
                   <wp:extent cx="1206000" cy="1926000"/>
                   <wp:effectExtent l="0" t="0" r="0" b="0"/>
                   <wp:docPr id="1" name="Imagen 1"/>
@@ -111,8 +114,12 @@
               <w:jc w:val="center"/>
             </w:pPr>
             <w:r>
+              <w:rPr>
+                <w:noProof/>
+                <w:lang w:eastAsia="es-AR"/>
+              </w:rPr>
               <w:drawing>
-                <wp:inline distT="0" distB="0" distL="0" distR="0" wp14:anchorId="5AFB8ED9" wp14:editId="7FA3FD36">
+                <wp:inline distT="0" distB="0" distL="0" distR="0" wp14:anchorId="68D1A19C" wp14:editId="4D31C00D">
                   <wp:extent cx="1774800" cy="3895200"/>
                   <wp:effectExtent l="0" t="0" r="0" b="0"/>
                   <wp:docPr id="10" name="Imagen 10"/>
@@ -163,7 +170,7 @@
                 <w:lang w:eastAsia="es-AR"/>
               </w:rPr>
               <w:drawing>
-                <wp:inline distT="0" distB="0" distL="0" distR="0" wp14:anchorId="5135ED6A" wp14:editId="1CE1CB75">
+                <wp:inline distT="0" distB="0" distL="0" distR="0" wp14:anchorId="08A19F86" wp14:editId="3B718144">
                   <wp:extent cx="2016000" cy="1105200"/>
                   <wp:effectExtent l="0" t="0" r="3810" b="0"/>
                   <wp:docPr id="2" name="Imagen 2"/>
@@ -221,6 +228,9 @@
         </w:pBdr>
       </w:pPr>
       <w:r>
+        <w:rPr>
+          <w:b/>
+        </w:rPr>
         <w:t>NOTA</w:t>
       </w:r>
       <w:r>
@@ -291,7 +301,7 @@
           <w:lang w:eastAsia="es-AR"/>
         </w:rPr>
         <w:drawing>
-          <wp:inline distT="0" distB="0" distL="0" distR="0" wp14:anchorId="2DFB9ED5" wp14:editId="290918DD">
+          <wp:inline distT="0" distB="0" distL="0" distR="0" wp14:anchorId="0C78E047" wp14:editId="1440BDB7">
             <wp:extent cx="2559600" cy="3715200"/>
             <wp:effectExtent l="0" t="0" r="0" b="0"/>
             <wp:docPr id="5" name="Imagen 5"/>
@@ -335,7 +345,7 @@
           <w:lang w:eastAsia="es-AR"/>
         </w:rPr>
         <w:drawing>
-          <wp:inline distT="0" distB="0" distL="0" distR="0" wp14:anchorId="5D0B94B3" wp14:editId="20547CA2">
+          <wp:inline distT="0" distB="0" distL="0" distR="0" wp14:anchorId="12BAD89F" wp14:editId="2514F5A6">
             <wp:extent cx="2559600" cy="3715200"/>
             <wp:effectExtent l="0" t="0" r="0" b="0"/>
             <wp:docPr id="6" name="Imagen 6"/>
@@ -381,7 +391,13 @@
         </w:pBdr>
       </w:pPr>
       <w:r>
-        <w:t xml:space="preserve">NOTA: Yo en la balanza pongo la tara en cero para el balde chico. Cuando peso con balde grande, pongo como tara la diferencia, en este caso </w:t>
+        <w:rPr>
+          <w:b/>
+        </w:rPr>
+        <w:t>NOTA</w:t>
+      </w:r>
+      <w:r>
+        <w:t xml:space="preserve">: Yo en la balanza pongo la tara en cero para el balde chico. Cuando peso con balde grande, pongo como tara la diferencia, en este caso </w:t>
       </w:r>
       <w:smartTag w:uri="urn:schemas-microsoft-com:office:smarttags" w:element="metricconverter">
         <w:smartTagPr>
@@ -402,13 +418,24 @@
       <w:r>
         <w:t>fecha y producción diaria), pero el programa se encarga de eso, así que a vos no te cambia nada</w:t>
       </w:r>
+      <w:r>
+        <w:t>.</w:t>
+      </w:r>
     </w:p>
     <w:p>
       <w:pPr>
         <w:pStyle w:val="Subttulo"/>
       </w:pPr>
       <w:r>
-        <w:t>Retenido:</w:t>
+        <w:t>Rind</w:t>
+      </w:r>
+      <w:bookmarkStart w:id="0" w:name="_GoBack"/>
+      <w:bookmarkEnd w:id="0"/>
+      <w:r>
+        <w:t>es</w:t>
+      </w:r>
+      <w:r>
+        <w:t>:</w:t>
       </w:r>
     </w:p>
     <w:p>
@@ -440,8 +467,12 @@
         <w:jc w:val="center"/>
       </w:pPr>
       <w:r>
+        <w:rPr>
+          <w:noProof/>
+          <w:lang w:eastAsia="es-AR"/>
+        </w:rPr>
         <w:drawing>
-          <wp:inline distT="0" distB="0" distL="0" distR="0" wp14:anchorId="4A0682D7" wp14:editId="76D6462C">
+          <wp:inline distT="0" distB="0" distL="0" distR="0" wp14:anchorId="62919873" wp14:editId="06927170">
             <wp:extent cx="2246400" cy="2588400"/>
             <wp:effectExtent l="0" t="0" r="1905" b="2540"/>
             <wp:docPr id="7" name="Imagen 7"/>
@@ -483,70 +514,29 @@
       </w:pPr>
       <w:r>
         <w:lastRenderedPageBreak/>
-        <w:t xml:space="preserve">Muestras de </w:t>
-      </w:r>
-      <w:proofErr w:type="spellStart"/>
-      <w:r>
-        <w:t>ByCatch</w:t>
-      </w:r>
-      <w:proofErr w:type="spellEnd"/>
-      <w:r>
-        <w:t>:</w:t>
-      </w:r>
-    </w:p>
-    <w:p>
-      <w:r>
-        <w:t xml:space="preserve">Cambió el formato de la planilla, pero los datos son más o menos los mismos. Ahora ya no se pide contar los individuos, sólo se pide el peso de cada especie. </w:t>
-      </w:r>
-    </w:p>
-    <w:p>
-      <w:pPr>
-        <w:pBdr>
-          <w:top w:val="single" w:sz="4" w:space="1" w:color="auto"/>
-          <w:left w:val="single" w:sz="4" w:space="4" w:color="auto"/>
-          <w:bottom w:val="single" w:sz="4" w:space="1" w:color="auto"/>
-          <w:right w:val="single" w:sz="4" w:space="4" w:color="auto"/>
-        </w:pBdr>
-      </w:pPr>
-      <w:r>
-        <w:t>NOTA: En la planilla nueva se piden los pesos e</w:t>
-      </w:r>
-      <w:r>
-        <w:t>n gramos (antes era en Kg</w:t>
-      </w:r>
-      <w:r>
-        <w:t>). Igualmente en el programa se carga en Kg.  (</w:t>
+        <w:t>Resumen de rindes:</w:t>
+      </w:r>
+    </w:p>
+    <w:p>
+      <w:r>
+        <w:t xml:space="preserve">Habitualmente el Capitán o el Control de Calidad nos </w:t>
       </w:r>
       <w:proofErr w:type="gramStart"/>
       <w:r>
-        <w:t>con</w:t>
+        <w:t>pide</w:t>
       </w:r>
       <w:proofErr w:type="gramEnd"/>
       <w:r>
-        <w:t xml:space="preserve"> 3 decimales, tal como está en la balanza) y después el programa lo convierte al pasarlo a Excel.</w:t>
-      </w:r>
-      <w:r>
-        <w:t xml:space="preserve"> Donde te pide cargar el N° de ejemplares, lo </w:t>
-      </w:r>
-      <w:proofErr w:type="spellStart"/>
-      <w:r>
-        <w:t>dejás</w:t>
-      </w:r>
-      <w:proofErr w:type="spellEnd"/>
-      <w:r>
-        <w:t xml:space="preserve"> en blanco.</w:t>
-      </w:r>
-    </w:p>
-    <w:p>
-      <w:pPr>
-        <w:jc w:val="center"/>
-      </w:pPr>
+        <w:t xml:space="preserve"> que le pasemos los datos de rinde, porcentaje de retenido no comercial, etc. Para eso agregué una opción en el listado de rindes:</w:t>
+      </w:r>
+    </w:p>
+    <w:p>
       <w:r>
         <w:drawing>
-          <wp:inline distT="0" distB="0" distL="0" distR="0" wp14:anchorId="77AA61CC" wp14:editId="0CD6FA70">
-            <wp:extent cx="3477110" cy="2400635"/>
-            <wp:effectExtent l="0" t="0" r="9525" b="0"/>
-            <wp:docPr id="8" name="Imagen 8"/>
+          <wp:inline distT="0" distB="0" distL="0" distR="0" wp14:anchorId="3B01C682" wp14:editId="4E292EAF">
+            <wp:extent cx="5400040" cy="3289026"/>
+            <wp:effectExtent l="0" t="0" r="0" b="6985"/>
+            <wp:docPr id="3" name="Imagen 3"/>
             <wp:cNvGraphicFramePr>
               <a:graphicFrameLocks xmlns:a="http://schemas.openxmlformats.org/drawingml/2006/main" noChangeAspect="1"/>
             </wp:cNvGraphicFramePr>
@@ -566,7 +556,7 @@
                   <pic:spPr>
                     <a:xfrm>
                       <a:off x="0" y="0"/>
-                      <a:ext cx="3477110" cy="2400635"/>
+                      <a:ext cx="5400040" cy="3289026"/>
                     </a:xfrm>
                     <a:prstGeom prst="rect">
                       <a:avLst/>
@@ -581,16 +571,163 @@
     </w:p>
     <w:p>
       <w:r>
-        <w:t xml:space="preserve">También se pide ahora indicar en la planilla la Unidad de Manejo. Eso no te preocupes porque el programa lo calcula automáticamente a partir de la posición del lance </w:t>
-      </w:r>
-    </w:p>
-    <w:p>
-      <w:r>
+        <w:t xml:space="preserve">Marcando la opción “Mostrar resumen” te muestra en la parte de abajo los datos resumidos que ellos necesitan. Con el botón “Guardar en PDF” te genera un archivo con esos datos (para la fecha que está seleccionada). Ese archivo se lo </w:t>
+      </w:r>
+      <w:proofErr w:type="spellStart"/>
+      <w:r>
+        <w:t>podés</w:t>
+      </w:r>
+      <w:proofErr w:type="spellEnd"/>
+      <w:r>
+        <w:t xml:space="preserve"> pasar por </w:t>
+      </w:r>
+      <w:proofErr w:type="spellStart"/>
+      <w:r>
+        <w:t>WhatsApp</w:t>
+      </w:r>
+      <w:proofErr w:type="spellEnd"/>
+      <w:r>
+        <w:t xml:space="preserve"> o email al Capitán, o a quien corresponda, así no hay que andar copiando todo en un papelito. Normalmente yo le paso sólo los datos d</w:t>
+      </w:r>
+      <w:r>
+        <w:t>e los rindes donde también se hi</w:t>
+      </w:r>
+      <w:r>
+        <w:t xml:space="preserve">zo muestra de tallas (2 por día) porque ahí está más completo. Opcionalmente </w:t>
+      </w:r>
+      <w:proofErr w:type="spellStart"/>
+      <w:r>
+        <w:t>podés</w:t>
+      </w:r>
+      <w:proofErr w:type="spellEnd"/>
+      <w:r>
+        <w:t xml:space="preserve"> incluir también los otros rindes marcando la opción correspondiente.</w:t>
+      </w:r>
+    </w:p>
+    <w:p>
+      <w:pPr>
+        <w:pBdr>
+          <w:top w:val="single" w:sz="4" w:space="1" w:color="auto"/>
+          <w:left w:val="single" w:sz="4" w:space="4" w:color="auto"/>
+          <w:bottom w:val="single" w:sz="4" w:space="1" w:color="auto"/>
+          <w:right w:val="single" w:sz="4" w:space="4" w:color="auto"/>
+        </w:pBdr>
+      </w:pPr>
+      <w:r>
+        <w:rPr>
+          <w:b/>
+        </w:rPr>
+        <w:t>NOTA</w:t>
+      </w:r>
+      <w:r>
+        <w:t xml:space="preserve">: Para que funcione bien y pueda relacionar todos los datos </w:t>
+      </w:r>
+      <w:r>
+        <w:rPr>
+          <w:b/>
+        </w:rPr>
+        <w:t xml:space="preserve">es importante poner </w:t>
+      </w:r>
+      <w:r>
+        <w:rPr>
+          <w:b/>
+          <w:u w:val="single"/>
+        </w:rPr>
+        <w:t>la misma hora</w:t>
+      </w:r>
+      <w:r>
+        <w:rPr>
+          <w:b/>
+        </w:rPr>
+        <w:t xml:space="preserve"> tanto para la muestra de rinde como para la de tallas</w:t>
+      </w:r>
+      <w:r>
+        <w:t xml:space="preserve">, </w:t>
+      </w:r>
+      <w:r>
+        <w:t>de otra manera no encuentra los datos porque todavía no están cargados los datos de puente donde se calcula el número de lance</w:t>
+      </w:r>
+    </w:p>
+    <w:p>
+      <w:pPr>
+        <w:pStyle w:val="Subttulo"/>
+      </w:pPr>
+      <w:r>
+        <w:t xml:space="preserve">Muestras de </w:t>
+      </w:r>
+      <w:proofErr w:type="spellStart"/>
+      <w:r>
+        <w:t>ByCatch</w:t>
+      </w:r>
+      <w:proofErr w:type="spellEnd"/>
+      <w:r>
+        <w:t>:</w:t>
+      </w:r>
+    </w:p>
+    <w:p>
+      <w:r>
+        <w:t xml:space="preserve">Cambió el formato de la planilla, pero los datos son más o menos los mismos. Ahora ya no se pide contar los individuos, sólo se pide el peso de cada especie. </w:t>
+      </w:r>
+    </w:p>
+    <w:p>
+      <w:pPr>
+        <w:pBdr>
+          <w:top w:val="single" w:sz="4" w:space="1" w:color="auto"/>
+          <w:left w:val="single" w:sz="4" w:space="4" w:color="auto"/>
+          <w:bottom w:val="single" w:sz="4" w:space="1" w:color="auto"/>
+          <w:right w:val="single" w:sz="4" w:space="4" w:color="auto"/>
+        </w:pBdr>
+      </w:pPr>
+      <w:r>
+        <w:rPr>
+          <w:b/>
+        </w:rPr>
+        <w:t>NOTA</w:t>
+      </w:r>
+      <w:r>
+        <w:t>: En la planilla nueva se piden los pesos e</w:t>
+      </w:r>
+      <w:r>
+        <w:t>n gramos (antes era en Kg</w:t>
+      </w:r>
+      <w:r>
+        <w:t>). Igualmente en el programa se carga en Kg.  (</w:t>
+      </w:r>
+      <w:proofErr w:type="gramStart"/>
+      <w:r>
+        <w:t>con</w:t>
+      </w:r>
+      <w:proofErr w:type="gramEnd"/>
+      <w:r>
+        <w:t xml:space="preserve"> 3 decimales, tal como está en la balanza) y después el programa lo convierte al pasarlo a Excel.</w:t>
+      </w:r>
+      <w:r>
+        <w:t xml:space="preserve"> Donde te pide cargar el N° de ejemplares, lo </w:t>
+      </w:r>
+      <w:proofErr w:type="spellStart"/>
+      <w:r>
+        <w:t>dejás</w:t>
+      </w:r>
+      <w:proofErr w:type="spellEnd"/>
+      <w:r>
+        <w:t xml:space="preserve"> en blanco.</w:t>
+      </w:r>
+    </w:p>
+    <w:p>
+      <w:pPr>
+        <w:jc w:val="center"/>
+      </w:pPr>
+      <w:r>
+        <w:rPr>
+          <w:noProof/>
+          <w:lang w:eastAsia="es-AR"/>
+        </w:rPr>
+        <w:lastRenderedPageBreak/>
         <w:drawing>
-          <wp:inline distT="0" distB="0" distL="0" distR="0" wp14:anchorId="4CAB7FEF" wp14:editId="147A44A8">
-            <wp:extent cx="5400040" cy="2184945"/>
-            <wp:effectExtent l="0" t="0" r="0" b="6350"/>
-            <wp:docPr id="9" name="Imagen 9"/>
+          <wp:inline distT="0" distB="0" distL="0" distR="0" wp14:anchorId="77AA61CC" wp14:editId="0CD6FA70">
+            <wp:extent cx="3477110" cy="2400635"/>
+            <wp:effectExtent l="0" t="0" r="9525" b="0"/>
+            <wp:docPr id="8" name="Imagen 8"/>
             <wp:cNvGraphicFramePr>
               <a:graphicFrameLocks xmlns:a="http://schemas.openxmlformats.org/drawingml/2006/main" noChangeAspect="1"/>
             </wp:cNvGraphicFramePr>
@@ -610,6 +747,54 @@
                   <pic:spPr>
                     <a:xfrm>
                       <a:off x="0" y="0"/>
+                      <a:ext cx="3477110" cy="2400635"/>
+                    </a:xfrm>
+                    <a:prstGeom prst="rect">
+                      <a:avLst/>
+                    </a:prstGeom>
+                  </pic:spPr>
+                </pic:pic>
+              </a:graphicData>
+            </a:graphic>
+          </wp:inline>
+        </w:drawing>
+      </w:r>
+    </w:p>
+    <w:p>
+      <w:r>
+        <w:t xml:space="preserve">También se pide ahora indicar en la planilla la Unidad de Manejo. Eso no te preocupes porque el programa lo calcula automáticamente a partir de la posición del lance </w:t>
+      </w:r>
+    </w:p>
+    <w:p>
+      <w:r>
+        <w:rPr>
+          <w:noProof/>
+          <w:lang w:eastAsia="es-AR"/>
+        </w:rPr>
+        <w:drawing>
+          <wp:inline distT="0" distB="0" distL="0" distR="0" wp14:anchorId="4CAB7FEF" wp14:editId="147A44A8">
+            <wp:extent cx="5400040" cy="2184945"/>
+            <wp:effectExtent l="0" t="0" r="0" b="6350"/>
+            <wp:docPr id="9" name="Imagen 9"/>
+            <wp:cNvGraphicFramePr>
+              <a:graphicFrameLocks xmlns:a="http://schemas.openxmlformats.org/drawingml/2006/main" noChangeAspect="1"/>
+            </wp:cNvGraphicFramePr>
+            <a:graphic xmlns:a="http://schemas.openxmlformats.org/drawingml/2006/main">
+              <a:graphicData uri="http://schemas.openxmlformats.org/drawingml/2006/picture">
+                <pic:pic xmlns:pic="http://schemas.openxmlformats.org/drawingml/2006/picture">
+                  <pic:nvPicPr>
+                    <pic:cNvPr id="0" name=""/>
+                    <pic:cNvPicPr/>
+                  </pic:nvPicPr>
+                  <pic:blipFill>
+                    <a:blip r:embed="rId13"/>
+                    <a:stretch>
+                      <a:fillRect/>
+                    </a:stretch>
+                  </pic:blipFill>
+                  <pic:spPr>
+                    <a:xfrm>
+                      <a:off x="0" y="0"/>
                       <a:ext cx="5400040" cy="2184945"/>
                     </a:xfrm>
                     <a:prstGeom prst="rect">
@@ -623,10 +808,7 @@
         </w:drawing>
       </w:r>
     </w:p>
-    <w:p>
-      <w:bookmarkStart w:id="0" w:name="_GoBack"/>
-      <w:bookmarkEnd w:id="0"/>
-    </w:p>
+    <w:p/>
     <w:sectPr>
       <w:pgSz w:w="11906" w:h="16838"/>
       <w:pgMar w:top="851" w:right="1701" w:bottom="567" w:left="1701" w:header="709" w:footer="709" w:gutter="0"/>
@@ -850,6 +1032,7 @@
   <w:style w:type="character" w:default="1" w:styleId="Fuentedeprrafopredeter">
     <w:name w:val="Default Paragraph Font"/>
     <w:uiPriority w:val="1"/>
+    <w:semiHidden/>
     <w:unhideWhenUsed/>
   </w:style>
   <w:style w:type="table" w:default="1" w:styleId="Tablanormal">
@@ -894,11 +1077,12 @@
     <w:link w:val="SubttuloCar"/>
     <w:uiPriority w:val="11"/>
     <w:qFormat/>
-    <w:rsid w:val="00835AC5"/>
+    <w:rsid w:val="00147B1F"/>
     <w:pPr>
       <w:numPr>
         <w:ilvl w:val="1"/>
       </w:numPr>
+      <w:spacing w:before="360" w:after="120"/>
     </w:pPr>
     <w:rPr>
       <w:rFonts w:eastAsiaTheme="majorEastAsia" w:cstheme="minorHAnsi"/>
@@ -914,7 +1098,7 @@
     <w:basedOn w:val="Fuentedeprrafopredeter"/>
     <w:link w:val="Subttulo"/>
     <w:uiPriority w:val="11"/>
-    <w:rsid w:val="00835AC5"/>
+    <w:rsid w:val="00147B1F"/>
     <w:rPr>
       <w:rFonts w:eastAsiaTheme="majorEastAsia" w:cstheme="minorHAnsi"/>
       <w:b/>
@@ -1212,6 +1396,7 @@
   <w:style w:type="character" w:default="1" w:styleId="Fuentedeprrafopredeter">
     <w:name w:val="Default Paragraph Font"/>
     <w:uiPriority w:val="1"/>
+    <w:semiHidden/>
     <w:unhideWhenUsed/>
   </w:style>
   <w:style w:type="table" w:default="1" w:styleId="Tablanormal">
@@ -1256,11 +1441,12 @@
     <w:link w:val="SubttuloCar"/>
     <w:uiPriority w:val="11"/>
     <w:qFormat/>
-    <w:rsid w:val="00835AC5"/>
+    <w:rsid w:val="00147B1F"/>
     <w:pPr>
       <w:numPr>
         <w:ilvl w:val="1"/>
       </w:numPr>
+      <w:spacing w:before="360" w:after="120"/>
     </w:pPr>
     <w:rPr>
       <w:rFonts w:eastAsiaTheme="majorEastAsia" w:cstheme="minorHAnsi"/>
@@ -1276,7 +1462,7 @@
     <w:basedOn w:val="Fuentedeprrafopredeter"/>
     <w:link w:val="Subttulo"/>
     <w:uiPriority w:val="11"/>
-    <w:rsid w:val="00835AC5"/>
+    <w:rsid w:val="00147B1F"/>
     <w:rPr>
       <w:rFonts w:eastAsiaTheme="majorEastAsia" w:cstheme="minorHAnsi"/>
       <w:b/>

</xml_diff>